<commit_message>
FR, RSD ,DSD new versions
</commit_message>
<xml_diff>
--- a/Docs/Semester2/Spesifications and Reports/DSD/New versions/DSD_v16.docx
+++ b/Docs/Semester2/Spesifications and Reports/DSD/New versions/DSD_v16.docx
@@ -3845,6 +3845,7 @@
           <w:lang w:val="en-GB"/>
         </w:rPr>
       </w:pPr>
+      <w:bookmarkStart w:id="6" w:name="_Hlk39577885"/>
       <w:r>
         <w:rPr>
           <w:b/>
@@ -3867,14 +3868,6 @@
           <w:lang w:val="en-GB"/>
         </w:rPr>
       </w:pPr>
-    </w:p>
-    <w:p>
-      <w:pPr>
-        <w:jc w:val="both"/>
-        <w:rPr>
-          <w:lang w:val="en-GB"/>
-        </w:rPr>
-      </w:pPr>
       <w:r>
         <w:rPr>
           <w:lang w:val="en-GB"/>
@@ -3886,14 +3879,6 @@
       <w:pPr>
         <w:jc w:val="both"/>
         <w:rPr>
-          <w:lang w:val="en-GB"/>
-        </w:rPr>
-      </w:pPr>
-    </w:p>
-    <w:p>
-      <w:pPr>
-        <w:jc w:val="both"/>
-        <w:rPr>
           <w:b/>
           <w:bCs/>
           <w:lang w:val="en-GB"/>
@@ -3903,9 +3888,22 @@
         <w:rPr>
           <w:lang w:val="en-GB"/>
         </w:rPr>
-        <w:t>The %75 of the project is finished. Implementation of the Marching Cubes algorithm which is the last step about the visualization part of our project could not be completed (We have a working marching cubes code as a prototype. However, we did not implement to the POF system.). For this reason, we have restated our project requirements and goals which will be clarified detailed in the Final Report final and Requirement Specifications Document final. In brief, the implementation and testing of the surface recognition system is the new goal of our project and some of the requirements are discarded such as Marching Cubes.</w:t>
-      </w:r>
-    </w:p>
+        <w:t>The %75 of the project is finished. Implementation of the Marching Cubes algorithm which is the last step about the visualization part of our project could not be completed (We have a working marching cubes code as a prototype. However, we did not implement to the POF system.). For this reason, we have restated our project requirements and goals which will be clarified detailed in the Final Report and Requirement</w:t>
+      </w:r>
+      <w:r>
+        <w:rPr>
+          <w:lang w:val="en-GB"/>
+        </w:rPr>
+        <w:t>s</w:t>
+      </w:r>
+      <w:r>
+        <w:rPr>
+          <w:lang w:val="en-GB"/>
+        </w:rPr>
+        <w:t xml:space="preserve"> Specifications Document. In brief, the implementation and testing of the surface recognition system is the new goal of our project and some of the requirements are discarded such as Marching Cubes.</w:t>
+      </w:r>
+    </w:p>
+    <w:bookmarkEnd w:id="6"/>
     <w:p>
       <w:pPr>
         <w:rPr>
@@ -4172,6 +4170,15 @@
         <w:rPr>
           <w:b/>
           <w:bCs/>
+          <w:lang w:val="en-GB"/>
+        </w:rPr>
+      </w:pPr>
+    </w:p>
+    <w:p>
+      <w:pPr>
+        <w:jc w:val="both"/>
+        <w:rPr>
+          <w:sz w:val="20"/>
           <w:lang w:val="en-GB"/>
         </w:rPr>
       </w:pPr>
@@ -4195,7 +4202,7 @@
           <w:lang w:val="en-GB"/>
         </w:rPr>
       </w:pPr>
-      <w:bookmarkStart w:id="6" w:name="_Toc501993334"/>
+      <w:bookmarkStart w:id="7" w:name="_Toc501993334"/>
       <w:r>
         <w:rPr>
           <w:sz w:val="28"/>
@@ -4221,7 +4228,7 @@
         </w:rPr>
         <w:t xml:space="preserve"> </w:t>
       </w:r>
-      <w:bookmarkStart w:id="7" w:name="Introduction"/>
+      <w:bookmarkStart w:id="8" w:name="Introduction"/>
       <w:r>
         <w:rPr>
           <w:sz w:val="28"/>
@@ -4230,8 +4237,8 @@
         </w:rPr>
         <w:t>Introduction</w:t>
       </w:r>
-      <w:bookmarkEnd w:id="6"/>
       <w:bookmarkEnd w:id="7"/>
+      <w:bookmarkEnd w:id="8"/>
     </w:p>
     <w:p>
       <w:pPr>
@@ -4294,7 +4301,21 @@
           <w:szCs w:val="24"/>
           <w:lang w:val="en-GB"/>
         </w:rPr>
-        <w:t>The design is based on The POF system Requirements Specification Document, Revision 2.0 [1]</w:t>
+        <w:t xml:space="preserve">The design is based on The POF system Requirements Specification Document, Revision </w:t>
+      </w:r>
+      <w:r>
+        <w:rPr>
+          <w:szCs w:val="24"/>
+          <w:lang w:val="en-GB"/>
+        </w:rPr>
+        <w:t>3</w:t>
+      </w:r>
+      <w:r>
+        <w:rPr>
+          <w:szCs w:val="24"/>
+          <w:lang w:val="en-GB"/>
+        </w:rPr>
+        <w:t>.0 [1]</w:t>
       </w:r>
     </w:p>
     <w:p>
@@ -4380,7 +4401,7 @@
           <w:lang w:val="en-GB"/>
         </w:rPr>
       </w:pPr>
-      <w:bookmarkStart w:id="8" w:name="_Toc501993335"/>
+      <w:bookmarkStart w:id="9" w:name="_Toc501993335"/>
       <w:r>
         <w:rPr>
           <w:sz w:val="28"/>
@@ -4389,7 +4410,7 @@
         </w:rPr>
         <w:t xml:space="preserve">2. </w:t>
       </w:r>
-      <w:bookmarkStart w:id="9" w:name="POFSystemHighLevelDesign"/>
+      <w:bookmarkStart w:id="10" w:name="POFSystemHighLevelDesign"/>
       <w:r>
         <w:rPr>
           <w:sz w:val="28"/>
@@ -4430,8 +4451,8 @@
         </w:rPr>
         <w:t>Design</w:t>
       </w:r>
-      <w:bookmarkEnd w:id="8"/>
       <w:bookmarkEnd w:id="9"/>
+      <w:bookmarkEnd w:id="10"/>
     </w:p>
     <w:p>
       <w:pPr>
@@ -4477,7 +4498,7 @@
           <w:lang w:val="en-GB"/>
         </w:rPr>
       </w:pPr>
-      <w:bookmarkStart w:id="10" w:name="_Toc501993336"/>
+      <w:bookmarkStart w:id="11" w:name="_Toc501993336"/>
       <w:r>
         <w:rPr>
           <w:i/>
@@ -4486,7 +4507,7 @@
         </w:rPr>
         <w:t xml:space="preserve">2.1. </w:t>
       </w:r>
-      <w:bookmarkStart w:id="11" w:name="POFSystemArchitecture"/>
+      <w:bookmarkStart w:id="12" w:name="POFSystemArchitecture"/>
       <w:r>
         <w:rPr>
           <w:i/>
@@ -4519,8 +4540,8 @@
         </w:rPr>
         <w:t>Architecture</w:t>
       </w:r>
-      <w:bookmarkEnd w:id="10"/>
       <w:bookmarkEnd w:id="11"/>
+      <w:bookmarkEnd w:id="12"/>
     </w:p>
     <w:p>
       <w:pPr>
@@ -4671,7 +4692,7 @@
           <w:lang w:val="en-GB"/>
         </w:rPr>
       </w:pPr>
-      <w:bookmarkStart w:id="12" w:name="_Toc501993337"/>
+      <w:bookmarkStart w:id="13" w:name="_Toc501993337"/>
       <w:r>
         <w:rPr>
           <w:i/>
@@ -4681,7 +4702,7 @@
         <w:lastRenderedPageBreak/>
         <w:t xml:space="preserve">2.2. </w:t>
       </w:r>
-      <w:bookmarkStart w:id="13" w:name="POFSystemStructure"/>
+      <w:bookmarkStart w:id="14" w:name="POFSystemStructure"/>
       <w:r>
         <w:rPr>
           <w:i/>
@@ -4714,9 +4735,9 @@
         </w:rPr>
         <w:t>Structure</w:t>
       </w:r>
-      <w:bookmarkEnd w:id="12"/>
-    </w:p>
-    <w:bookmarkEnd w:id="13"/>
+      <w:bookmarkEnd w:id="13"/>
+    </w:p>
+    <w:bookmarkEnd w:id="14"/>
     <w:p>
       <w:pPr>
         <w:jc w:val="both"/>
@@ -4800,7 +4821,7 @@
         </w:rPr>
         <w:t xml:space="preserve">2.2.1 </w:t>
       </w:r>
-      <w:bookmarkStart w:id="14" w:name="UseCaseDiagram"/>
+      <w:bookmarkStart w:id="15" w:name="UseCaseDiagram"/>
       <w:r>
         <w:rPr>
           <w:b/>
@@ -4811,7 +4832,7 @@
         </w:rPr>
         <w:t>Use Case Diagram</w:t>
       </w:r>
-      <w:bookmarkEnd w:id="14"/>
+      <w:bookmarkEnd w:id="15"/>
     </w:p>
     <w:p>
       <w:pPr>
@@ -6827,7 +6848,7 @@
         </w:rPr>
         <w:t xml:space="preserve">2.2.2 </w:t>
       </w:r>
-      <w:bookmarkStart w:id="15" w:name="SequenceDiagram"/>
+      <w:bookmarkStart w:id="16" w:name="SequenceDiagram"/>
       <w:r>
         <w:rPr>
           <w:b/>
@@ -6838,7 +6859,7 @@
         </w:rPr>
         <w:t>Sequence Diagram</w:t>
       </w:r>
-      <w:bookmarkEnd w:id="15"/>
+      <w:bookmarkEnd w:id="16"/>
     </w:p>
     <w:p>
       <w:pPr>
@@ -7017,7 +7038,7 @@
           <w:lang w:val="en-GB"/>
         </w:rPr>
       </w:pPr>
-      <w:bookmarkStart w:id="16" w:name="_Toc501993338"/>
+      <w:bookmarkStart w:id="17" w:name="_Toc501993338"/>
       <w:r>
         <w:rPr>
           <w:i/>
@@ -7034,7 +7055,7 @@
         </w:rPr>
         <w:t xml:space="preserve">. </w:t>
       </w:r>
-      <w:bookmarkStart w:id="17" w:name="POFSystemEnvironment"/>
+      <w:bookmarkStart w:id="18" w:name="POFSystemEnvironment"/>
       <w:r>
         <w:rPr>
           <w:i/>
@@ -7067,8 +7088,8 @@
         </w:rPr>
         <w:t>Environment</w:t>
       </w:r>
-      <w:bookmarkEnd w:id="16"/>
       <w:bookmarkEnd w:id="17"/>
+      <w:bookmarkEnd w:id="18"/>
     </w:p>
     <w:p>
       <w:pPr>
@@ -7820,7 +7841,7 @@
           <w:lang w:val="en-GB"/>
         </w:rPr>
       </w:pPr>
-      <w:bookmarkStart w:id="18" w:name="_Toc501993339"/>
+      <w:bookmarkStart w:id="19" w:name="_Toc501993339"/>
       <w:r>
         <w:rPr>
           <w:sz w:val="28"/>
@@ -7830,7 +7851,7 @@
         <w:lastRenderedPageBreak/>
         <w:t xml:space="preserve">3. </w:t>
       </w:r>
-      <w:bookmarkStart w:id="19" w:name="POFSystemDetailedDesign"/>
+      <w:bookmarkStart w:id="20" w:name="POFSystemDetailedDesign"/>
       <w:r>
         <w:rPr>
           <w:sz w:val="28"/>
@@ -7863,8 +7884,8 @@
         </w:rPr>
         <w:t>Detailed Design</w:t>
       </w:r>
-      <w:bookmarkEnd w:id="18"/>
       <w:bookmarkEnd w:id="19"/>
+      <w:bookmarkEnd w:id="20"/>
     </w:p>
     <w:p>
       <w:pPr>
@@ -7934,7 +7955,7 @@
         </w:rPr>
         <w:t xml:space="preserve">3.1 </w:t>
       </w:r>
-      <w:bookmarkStart w:id="20" w:name="POFSystemClassDiagram"/>
+      <w:bookmarkStart w:id="21" w:name="POFSystemClassDiagram"/>
       <w:r>
         <w:rPr>
           <w:b/>
@@ -7951,7 +7972,7 @@
         </w:rPr>
         <w:t xml:space="preserve"> diagram</w:t>
       </w:r>
-      <w:bookmarkEnd w:id="20"/>
+      <w:bookmarkEnd w:id="21"/>
     </w:p>
     <w:p>
       <w:pPr>
@@ -8165,9 +8186,8 @@
           <w:szCs w:val="24"/>
           <w:lang w:val="en-GB"/>
         </w:rPr>
-        <w:t xml:space="preserve">NVIDIA flex is an eternal package which it is accessed by Handler. Handler makes the communication and organizes the data transmission as you can see from the relations. Consecutive actions are described in the sequence diagram. Visualization part is consisting of Marching, Marching cubes and </w:t>
-      </w:r>
-      <w:proofErr w:type="spellStart"/>
+        <w:t>NVIDIA flex is an e</w:t>
+      </w:r>
       <w:r>
         <w:rPr>
           <w:bCs/>
@@ -8175,9 +8195,8 @@
           <w:szCs w:val="24"/>
           <w:lang w:val="en-GB"/>
         </w:rPr>
-        <w:t>IMarching</w:t>
-      </w:r>
-      <w:proofErr w:type="spellEnd"/>
+        <w:t>x</w:t>
+      </w:r>
       <w:r>
         <w:rPr>
           <w:bCs/>
@@ -8185,7 +8204,7 @@
           <w:szCs w:val="24"/>
           <w:lang w:val="en-GB"/>
         </w:rPr>
-        <w:t xml:space="preserve"> classes. </w:t>
+        <w:t xml:space="preserve">ternal package which it is accessed by Handler. Handler makes the communication and organizes the data transmission as you can see from the relations. Consecutive actions are described in the sequence diagram. Visualization part is consisting of Marching, Marching cubes and </w:t>
       </w:r>
       <w:proofErr w:type="spellStart"/>
       <w:r>
@@ -8205,8 +8224,9 @@
           <w:szCs w:val="24"/>
           <w:lang w:val="en-GB"/>
         </w:rPr>
-        <w:t xml:space="preserve"> is an interface class for the other two class. Marching cubes </w:t>
-      </w:r>
+        <w:t xml:space="preserve"> classes. </w:t>
+      </w:r>
+      <w:proofErr w:type="spellStart"/>
       <w:r>
         <w:rPr>
           <w:bCs/>
@@ -8214,8 +8234,9 @@
           <w:szCs w:val="24"/>
           <w:lang w:val="en-GB"/>
         </w:rPr>
-        <w:t>analyse</w:t>
-      </w:r>
+        <w:t>IMarching</w:t>
+      </w:r>
+      <w:proofErr w:type="spellEnd"/>
       <w:r>
         <w:rPr>
           <w:bCs/>
@@ -8223,7 +8244,7 @@
           <w:szCs w:val="24"/>
           <w:lang w:val="en-GB"/>
         </w:rPr>
-        <w:t xml:space="preserve"> the cube situation according to the Marching cubes algorithm [</w:t>
+        <w:t xml:space="preserve"> is an interface class for the other two class. Marching cubes </w:t>
       </w:r>
       <w:r>
         <w:rPr>
@@ -8232,7 +8253,7 @@
           <w:szCs w:val="24"/>
           <w:lang w:val="en-GB"/>
         </w:rPr>
-        <w:t>4</w:t>
+        <w:t>analyse</w:t>
       </w:r>
       <w:r>
         <w:rPr>
@@ -8241,7 +8262,7 @@
           <w:szCs w:val="24"/>
           <w:lang w:val="en-GB"/>
         </w:rPr>
-        <w:t>]. Marching class draws the triangles and applies the algorithm for a cube. The situational surface calculator and particle finder is a class that made calculations and returns values for other classes. Marching cubes scalar calculator is an application of Zhu et al. [</w:t>
+        <w:t xml:space="preserve"> the cube situation according to the Marching cubes algorithm [</w:t>
       </w:r>
       <w:r>
         <w:rPr>
@@ -8250,7 +8271,7 @@
           <w:szCs w:val="24"/>
           <w:lang w:val="en-GB"/>
         </w:rPr>
-        <w:t>5</w:t>
+        <w:t>4</w:t>
       </w:r>
       <w:r>
         <w:rPr>
@@ -8259,6 +8280,24 @@
           <w:szCs w:val="24"/>
           <w:lang w:val="en-GB"/>
         </w:rPr>
+        <w:t>]. Marching class draws the triangles and applies the algorithm for a cube. The situational surface calculator and particle finder is a class that made calculations and returns values for other classes. Marching cubes scalar calculator is an application of Zhu et al. [</w:t>
+      </w:r>
+      <w:r>
+        <w:rPr>
+          <w:bCs/>
+          <w:iCs/>
+          <w:szCs w:val="24"/>
+          <w:lang w:val="en-GB"/>
+        </w:rPr>
+        <w:t>5</w:t>
+      </w:r>
+      <w:r>
+        <w:rPr>
+          <w:bCs/>
+          <w:iCs/>
+          <w:szCs w:val="24"/>
+          <w:lang w:val="en-GB"/>
+        </w:rPr>
         <w:t>]. It calculates and returns a scalar value for being used in the marching cubes algorithm. Surface recognizer receives the calculated valued from other classes and decides the surface particles.</w:t>
       </w:r>
     </w:p>
@@ -8282,7 +8321,7 @@
         <w:lastRenderedPageBreak/>
         <w:t xml:space="preserve">3.2 </w:t>
       </w:r>
-      <w:bookmarkStart w:id="21" w:name="SubclassesofthePOFSystem"/>
+      <w:bookmarkStart w:id="22" w:name="SubclassesofthePOFSystem"/>
       <w:r>
         <w:rPr>
           <w:b/>
@@ -8292,7 +8331,7 @@
         </w:rPr>
         <w:t>Subclasses of the POF system</w:t>
       </w:r>
-      <w:bookmarkEnd w:id="21"/>
+      <w:bookmarkEnd w:id="22"/>
     </w:p>
     <w:p>
       <w:pPr>
@@ -8403,7 +8442,7 @@
         </w:rPr>
         <w:t xml:space="preserve">1 </w:t>
       </w:r>
-      <w:bookmarkStart w:id="22" w:name="ActivityDiagramofMarchingCubes"/>
+      <w:bookmarkStart w:id="23" w:name="ActivityDiagramofMarchingCubes"/>
       <w:r>
         <w:rPr>
           <w:b/>
@@ -8424,7 +8463,7 @@
         </w:rPr>
         <w:t xml:space="preserve"> Marching Cubes Scalar Calculator</w:t>
       </w:r>
-      <w:bookmarkEnd w:id="22"/>
+      <w:bookmarkEnd w:id="23"/>
     </w:p>
     <w:p>
       <w:pPr>
@@ -8689,7 +8728,7 @@
         </w:rPr>
         <w:t xml:space="preserve"> </w:t>
       </w:r>
-      <w:bookmarkStart w:id="23" w:name="ActivityDiagramofSurfaceRecognizer"/>
+      <w:bookmarkStart w:id="24" w:name="ActivityDiagramofSurfaceRecognizer"/>
       <w:r>
         <w:rPr>
           <w:b/>
@@ -8700,7 +8739,7 @@
         </w:rPr>
         <w:t>Activity Diagram of Surface Recognizer</w:t>
       </w:r>
-      <w:bookmarkEnd w:id="23"/>
+      <w:bookmarkEnd w:id="24"/>
     </w:p>
     <w:p>
       <w:pPr>
@@ -9073,7 +9112,7 @@
         </w:rPr>
         <w:t xml:space="preserve"> </w:t>
       </w:r>
-      <w:bookmarkStart w:id="24" w:name="ActivityDiagramofMarchingCubes2"/>
+      <w:bookmarkStart w:id="25" w:name="ActivityDiagramofMarchingCubes2"/>
       <w:r>
         <w:rPr>
           <w:b/>
@@ -9084,7 +9123,7 @@
         </w:rPr>
         <w:t>Activity Diagram of Marching Cubes</w:t>
       </w:r>
-      <w:bookmarkEnd w:id="24"/>
+      <w:bookmarkEnd w:id="25"/>
     </w:p>
     <w:p>
       <w:pPr>
@@ -9453,7 +9492,7 @@
         </w:rPr>
         <w:t xml:space="preserve">4 </w:t>
       </w:r>
-      <w:bookmarkStart w:id="25" w:name="ActivityDiagramofHashSystem"/>
+      <w:bookmarkStart w:id="26" w:name="ActivityDiagramofHashSystem"/>
       <w:r>
         <w:rPr>
           <w:b/>
@@ -9474,7 +9513,7 @@
         </w:rPr>
         <w:t xml:space="preserve"> System</w:t>
       </w:r>
-      <w:bookmarkEnd w:id="25"/>
+      <w:bookmarkEnd w:id="26"/>
     </w:p>
     <w:p>
       <w:pPr>
@@ -9683,7 +9722,7 @@
           <w:lang w:val="en-GB"/>
         </w:rPr>
       </w:pPr>
-      <w:bookmarkStart w:id="26" w:name="_Toc501993340"/>
+      <w:bookmarkStart w:id="27" w:name="_Toc501993340"/>
       <w:r>
         <w:rPr>
           <w:sz w:val="28"/>
@@ -9701,7 +9740,7 @@
         </w:rPr>
         <w:t xml:space="preserve">. </w:t>
       </w:r>
-      <w:bookmarkStart w:id="27" w:name="TestingDesign"/>
+      <w:bookmarkStart w:id="28" w:name="TestingDesign"/>
       <w:r>
         <w:rPr>
           <w:sz w:val="28"/>
@@ -9718,8 +9757,8 @@
         </w:rPr>
         <w:t xml:space="preserve"> Design</w:t>
       </w:r>
-      <w:bookmarkEnd w:id="26"/>
       <w:bookmarkEnd w:id="27"/>
+      <w:bookmarkEnd w:id="28"/>
     </w:p>
     <w:p>
       <w:pPr>
@@ -9809,7 +9848,7 @@
         </w:rPr>
         <w:t xml:space="preserve">4.1 </w:t>
       </w:r>
-      <w:bookmarkStart w:id="28" w:name="TestingofHashSystem"/>
+      <w:bookmarkStart w:id="29" w:name="TestingofHashSystem"/>
       <w:r>
         <w:rPr>
           <w:b/>
@@ -9830,7 +9869,7 @@
         </w:rPr>
         <w:t>Hash System</w:t>
       </w:r>
-      <w:bookmarkEnd w:id="28"/>
+      <w:bookmarkEnd w:id="29"/>
     </w:p>
     <w:p>
       <w:pPr>
@@ -10554,7 +10593,7 @@
         <w:lastRenderedPageBreak/>
         <w:t xml:space="preserve">4.2 </w:t>
       </w:r>
-      <w:bookmarkStart w:id="29" w:name="TestingofMarchingCubes"/>
+      <w:bookmarkStart w:id="30" w:name="TestingofMarchingCubes"/>
       <w:r>
         <w:rPr>
           <w:b/>
@@ -10575,7 +10614,7 @@
         </w:rPr>
         <w:t>Marching Cubes</w:t>
       </w:r>
-      <w:bookmarkEnd w:id="29"/>
+      <w:bookmarkEnd w:id="30"/>
     </w:p>
     <w:p>
       <w:pPr>
@@ -10903,10 +10942,10 @@
           <w:lang w:val="en-GB"/>
         </w:rPr>
       </w:pPr>
-      <w:bookmarkStart w:id="30" w:name="_References"/>
-      <w:bookmarkStart w:id="31" w:name="_Toc501993341"/>
-      <w:bookmarkStart w:id="32" w:name="References"/>
-      <w:bookmarkEnd w:id="30"/>
+      <w:bookmarkStart w:id="31" w:name="_References"/>
+      <w:bookmarkStart w:id="32" w:name="_Toc501993341"/>
+      <w:bookmarkStart w:id="33" w:name="References"/>
+      <w:bookmarkEnd w:id="31"/>
       <w:r>
         <w:rPr>
           <w:sz w:val="28"/>
@@ -10916,9 +10955,9 @@
         <w:lastRenderedPageBreak/>
         <w:t>References</w:t>
       </w:r>
-      <w:bookmarkEnd w:id="31"/>
-    </w:p>
-    <w:bookmarkEnd w:id="32"/>
+      <w:bookmarkEnd w:id="32"/>
+    </w:p>
+    <w:bookmarkEnd w:id="33"/>
     <w:p>
       <w:pPr>
         <w:jc w:val="both"/>
@@ -10975,7 +11014,35 @@
           <w:szCs w:val="24"/>
           <w:lang w:val="en-GB"/>
         </w:rPr>
-        <w:t>Requirement Specification Document revision 2.0 (RSD 2.0)</w:t>
+        <w:t xml:space="preserve">Requirement Specification Document revision </w:t>
+      </w:r>
+      <w:r>
+        <w:rPr>
+          <w:szCs w:val="24"/>
+          <w:lang w:val="en-GB"/>
+        </w:rPr>
+        <w:t>3</w:t>
+      </w:r>
+      <w:r>
+        <w:rPr>
+          <w:szCs w:val="24"/>
+          <w:lang w:val="en-GB"/>
+        </w:rPr>
+        <w:t xml:space="preserve">.0 (RSD </w:t>
+      </w:r>
+      <w:r>
+        <w:rPr>
+          <w:szCs w:val="24"/>
+          <w:lang w:val="en-GB"/>
+        </w:rPr>
+        <w:t>3</w:t>
+      </w:r>
+      <w:r>
+        <w:rPr>
+          <w:szCs w:val="24"/>
+          <w:lang w:val="en-GB"/>
+        </w:rPr>
+        <w:t>.0)</w:t>
       </w:r>
     </w:p>
     <w:p>
@@ -11012,7 +11079,21 @@
           <w:szCs w:val="24"/>
           <w:lang w:val="en-GB"/>
         </w:rPr>
-        <w:t xml:space="preserve"> sequence diagrams in RSD 2.0</w:t>
+        <w:t xml:space="preserve"> sequence diagrams in RSD </w:t>
+      </w:r>
+      <w:r>
+        <w:rPr>
+          <w:szCs w:val="24"/>
+          <w:lang w:val="en-GB"/>
+        </w:rPr>
+        <w:t>3</w:t>
+      </w:r>
+      <w:r>
+        <w:rPr>
+          <w:szCs w:val="24"/>
+          <w:lang w:val="en-GB"/>
+        </w:rPr>
+        <w:t>.0</w:t>
       </w:r>
     </w:p>
     <w:p>
@@ -14044,7 +14125,7 @@
 </file>
 
 <file path=customXml/itemProps1.xml><?xml version="1.0" encoding="utf-8"?>
-<ds:datastoreItem xmlns:ds="http://schemas.openxmlformats.org/officeDocument/2006/customXml" ds:itemID="{38D9DCE8-CDC1-4124-9CB7-2A398B4EF1A4}">
+<ds:datastoreItem xmlns:ds="http://schemas.openxmlformats.org/officeDocument/2006/customXml" ds:itemID="{B55DB9BD-3486-4F86-8D7C-F08F26501DCC}">
   <ds:schemaRefs>
     <ds:schemaRef ds:uri="http://schemas.openxmlformats.org/officeDocument/2006/bibliography"/>
   </ds:schemaRefs>

</xml_diff>

<commit_message>
Gantt chart for 2. semester added
</commit_message>
<xml_diff>
--- a/Docs/Semester2/Spesifications and Reports/DSD/New versions/DSD_v16.docx
+++ b/Docs/Semester2/Spesifications and Reports/DSD/New versions/DSD_v16.docx
@@ -1927,7 +1927,7 @@
                 <w:szCs w:val="24"/>
                 <w:lang w:val="en-GB"/>
               </w:rPr>
-              <w:t>3.0</w:t>
+              <w:t>2.5</w:t>
             </w:r>
           </w:p>
         </w:tc>
@@ -1948,7 +1948,7 @@
                 <w:szCs w:val="24"/>
                 <w:lang w:val="en-GB"/>
               </w:rPr>
-              <w:t>1.5.2020</w:t>
+              <w:t>21.4.2020</w:t>
             </w:r>
           </w:p>
         </w:tc>
@@ -1969,6 +1969,71 @@
                 <w:szCs w:val="24"/>
                 <w:lang w:val="en-GB"/>
               </w:rPr>
+              <w:t>Warning page updated.</w:t>
+            </w:r>
+          </w:p>
+        </w:tc>
+      </w:tr>
+      <w:tr>
+        <w:tc>
+          <w:tcPr>
+            <w:tcW w:w="1685" w:type="dxa"/>
+          </w:tcPr>
+          <w:p>
+            <w:pPr>
+              <w:jc w:val="both"/>
+              <w:rPr>
+                <w:szCs w:val="24"/>
+                <w:lang w:val="en-GB"/>
+              </w:rPr>
+            </w:pPr>
+            <w:r>
+              <w:rPr>
+                <w:szCs w:val="24"/>
+                <w:lang w:val="en-GB"/>
+              </w:rPr>
+              <w:t>3.0</w:t>
+            </w:r>
+          </w:p>
+        </w:tc>
+        <w:tc>
+          <w:tcPr>
+            <w:tcW w:w="2106" w:type="dxa"/>
+          </w:tcPr>
+          <w:p>
+            <w:pPr>
+              <w:jc w:val="both"/>
+              <w:rPr>
+                <w:szCs w:val="24"/>
+                <w:lang w:val="en-GB"/>
+              </w:rPr>
+            </w:pPr>
+            <w:r>
+              <w:rPr>
+                <w:szCs w:val="24"/>
+                <w:lang w:val="en-GB"/>
+              </w:rPr>
+              <w:t>1.5.2020</w:t>
+            </w:r>
+          </w:p>
+        </w:tc>
+        <w:tc>
+          <w:tcPr>
+            <w:tcW w:w="5729" w:type="dxa"/>
+          </w:tcPr>
+          <w:p>
+            <w:pPr>
+              <w:jc w:val="both"/>
+              <w:rPr>
+                <w:szCs w:val="24"/>
+                <w:lang w:val="en-GB"/>
+              </w:rPr>
+            </w:pPr>
+            <w:r>
+              <w:rPr>
+                <w:szCs w:val="24"/>
+                <w:lang w:val="en-GB"/>
+              </w:rPr>
               <w:t>Final version of Design Specifications Document.</w:t>
             </w:r>
           </w:p>
@@ -3767,21 +3832,29 @@
     <w:p>
       <w:pPr>
         <w:rPr>
-          <w:lang w:val="en-GB"/>
-        </w:rPr>
-      </w:pPr>
-    </w:p>
-    <w:p>
-      <w:pPr>
-        <w:jc w:val="both"/>
-        <w:rPr>
-          <w:lang w:val="en-GB"/>
-        </w:rPr>
-      </w:pPr>
+          <w:b/>
+          <w:bCs/>
+          <w:lang w:val="en-GB"/>
+        </w:rPr>
+      </w:pPr>
+      <w:r>
+        <w:rPr>
+          <w:szCs w:val="24"/>
+          <w:lang w:val="en-GB"/>
+        </w:rPr>
+        <w:fldChar w:fldCharType="end"/>
+      </w:r>
     </w:p>
     <w:p>
       <w:pPr>
         <w:jc w:val="center"/>
+        <w:rPr>
+          <w:b/>
+          <w:bCs/>
+          <w:lang w:val="en-GB"/>
+        </w:rPr>
+      </w:pPr>
+      <w:r>
         <w:rPr>
           <w:b/>
           <w:bCs/>
@@ -3789,28 +3862,21 @@
           <w:szCs w:val="72"/>
           <w:lang w:val="en-GB"/>
         </w:rPr>
-      </w:pPr>
-      <w:r>
-        <w:rPr>
-          <w:szCs w:val="24"/>
-          <w:lang w:val="en-GB"/>
-        </w:rPr>
-        <w:fldChar w:fldCharType="end"/>
-      </w:r>
-      <w:r>
+        <w:lastRenderedPageBreak/>
+        <w:t>WARNING!</w:t>
+      </w:r>
+    </w:p>
+    <w:p>
+      <w:pPr>
         <w:rPr>
           <w:b/>
           <w:bCs/>
-          <w:sz w:val="72"/>
-          <w:szCs w:val="72"/>
-          <w:lang w:val="en-GB"/>
-        </w:rPr>
-        <w:t>WARNING!</w:t>
-      </w:r>
-    </w:p>
-    <w:p>
-      <w:pPr>
-        <w:jc w:val="both"/>
+          <w:lang w:val="en-GB"/>
+        </w:rPr>
+      </w:pPr>
+    </w:p>
+    <w:p>
+      <w:pPr>
         <w:rPr>
           <w:b/>
           <w:bCs/>
@@ -3822,11 +3888,74 @@
       <w:pPr>
         <w:jc w:val="both"/>
         <w:rPr>
+          <w:lang w:val="en-GB"/>
+        </w:rPr>
+      </w:pPr>
+      <w:bookmarkStart w:id="6" w:name="_Hlk39577885"/>
+      <w:r>
+        <w:rPr>
           <w:b/>
           <w:bCs/>
           <w:lang w:val="en-GB"/>
         </w:rPr>
-      </w:pPr>
+        <w:t xml:space="preserve">Important Note: </w:t>
+      </w:r>
+      <w:r>
+        <w:rPr>
+          <w:lang w:val="en-GB"/>
+        </w:rPr>
+        <w:t xml:space="preserve">POF project has hardware-based requirements. Your GPU must have CUDA 8.0.44 or better version and D3D11 support. If you do not have the required components, POF will not work. </w:t>
+      </w:r>
+    </w:p>
+    <w:p>
+      <w:pPr>
+        <w:jc w:val="both"/>
+        <w:rPr>
+          <w:lang w:val="en-GB"/>
+        </w:rPr>
+      </w:pPr>
+      <w:r>
+        <w:rPr>
+          <w:lang w:val="en-GB"/>
+        </w:rPr>
+        <w:t xml:space="preserve">We were using the Yaşar university computer lab </w:t>
+      </w:r>
+      <w:r>
+        <w:rPr>
+          <w:lang w:val="en-GB"/>
+        </w:rPr>
+        <w:t>in the first semester</w:t>
+      </w:r>
+      <w:r>
+        <w:rPr>
+          <w:lang w:val="en-GB"/>
+        </w:rPr>
+        <w:t xml:space="preserve">. Since Yaşar University is closed because of the </w:t>
+      </w:r>
+      <w:r>
+        <w:rPr>
+          <w:lang w:val="en-GB"/>
+        </w:rPr>
+        <w:t>COVID-19</w:t>
+      </w:r>
+      <w:r>
+        <w:rPr>
+          <w:lang w:val="en-GB"/>
+        </w:rPr>
+        <w:t xml:space="preserve">, we cannot access the computer laboratory. Therefore, we cannot make any progress in </w:t>
+      </w:r>
+      <w:r>
+        <w:rPr>
+          <w:lang w:val="en-GB"/>
+        </w:rPr>
+        <w:t>visualization</w:t>
+      </w:r>
+      <w:r>
+        <w:rPr>
+          <w:lang w:val="en-GB"/>
+        </w:rPr>
+        <w:t>.</w:t>
+      </w:r>
     </w:p>
     <w:p>
       <w:pPr>
@@ -3837,73 +3966,32 @@
           <w:lang w:val="en-GB"/>
         </w:rPr>
       </w:pPr>
-    </w:p>
-    <w:p>
-      <w:pPr>
-        <w:jc w:val="both"/>
-        <w:rPr>
-          <w:lang w:val="en-GB"/>
-        </w:rPr>
-      </w:pPr>
-      <w:bookmarkStart w:id="6" w:name="_Hlk39577885"/>
-      <w:r>
+      <w:r>
+        <w:rPr>
+          <w:lang w:val="en-GB"/>
+        </w:rPr>
+        <w:t>The %75 of the project is finished. Implementation of the Marching Cubes algorithm which is the last step about the visualization part of our project could not be completed (We have a working marching cubes code as a prototype. However, we did not implement to the POF system.). For this reason, we have restated our project requirements and goals which will be clarified detailed in the Final Report and Requirements Specifications Document. In brief, the implementation and testing of the surface recognition system is the new goal of our project and some of the requirements are discarded such as Marching Cubes.</w:t>
+      </w:r>
+    </w:p>
+    <w:bookmarkEnd w:id="6"/>
+    <w:p>
+      <w:pPr>
         <w:rPr>
           <w:b/>
           <w:bCs/>
           <w:lang w:val="en-GB"/>
         </w:rPr>
-        <w:t xml:space="preserve">Important Note: </w:t>
-      </w:r>
-      <w:r>
-        <w:rPr>
-          <w:lang w:val="en-GB"/>
-        </w:rPr>
-        <w:t xml:space="preserve">POF project has hardware-based requirements. Your GPU must have CUDA 8.0.44 or better version and D3D11 support. If you do not have the required components, POF will not work. </w:t>
-      </w:r>
-    </w:p>
-    <w:p>
-      <w:pPr>
-        <w:jc w:val="both"/>
-        <w:rPr>
-          <w:lang w:val="en-GB"/>
-        </w:rPr>
-      </w:pPr>
-      <w:r>
-        <w:rPr>
-          <w:lang w:val="en-GB"/>
-        </w:rPr>
-        <w:t>We were using the Yaşar university computer lab from the beginning of our project. Since Yaşar University is closed because of the coronavirus, we cannot access the computer laboratory. Therefore, we cannot make any progress in our project.</w:t>
-      </w:r>
-    </w:p>
-    <w:p>
-      <w:pPr>
-        <w:jc w:val="both"/>
+      </w:pPr>
+    </w:p>
+    <w:p>
+      <w:pPr>
         <w:rPr>
           <w:b/>
           <w:bCs/>
           <w:lang w:val="en-GB"/>
         </w:rPr>
       </w:pPr>
-      <w:r>
-        <w:rPr>
-          <w:lang w:val="en-GB"/>
-        </w:rPr>
-        <w:t>The %75 of the project is finished. Implementation of the Marching Cubes algorithm which is the last step about the visualization part of our project could not be completed (We have a working marching cubes code as a prototype. However, we did not implement to the POF system.). For this reason, we have restated our project requirements and goals which will be clarified detailed in the Final Report and Requirement</w:t>
-      </w:r>
-      <w:r>
-        <w:rPr>
-          <w:lang w:val="en-GB"/>
-        </w:rPr>
-        <w:t>s</w:t>
-      </w:r>
-      <w:r>
-        <w:rPr>
-          <w:lang w:val="en-GB"/>
-        </w:rPr>
-        <w:t xml:space="preserve"> Specifications Document. In brief, the implementation and testing of the surface recognition system is the new goal of our project and some of the requirements are discarded such as Marching Cubes.</w:t>
-      </w:r>
-    </w:p>
-    <w:bookmarkEnd w:id="6"/>
+    </w:p>
     <w:p>
       <w:pPr>
         <w:rPr>
@@ -4158,18 +4246,27 @@
     </w:p>
     <w:p>
       <w:pPr>
-        <w:rPr>
-          <w:b/>
-          <w:bCs/>
-          <w:lang w:val="en-GB"/>
-        </w:rPr>
-      </w:pPr>
-    </w:p>
-    <w:p>
-      <w:pPr>
-        <w:rPr>
-          <w:b/>
-          <w:bCs/>
+        <w:jc w:val="both"/>
+        <w:rPr>
+          <w:sz w:val="20"/>
+          <w:lang w:val="en-GB"/>
+        </w:rPr>
+      </w:pPr>
+    </w:p>
+    <w:p>
+      <w:pPr>
+        <w:jc w:val="both"/>
+        <w:rPr>
+          <w:sz w:val="20"/>
+          <w:lang w:val="en-GB"/>
+        </w:rPr>
+      </w:pPr>
+    </w:p>
+    <w:p>
+      <w:pPr>
+        <w:jc w:val="both"/>
+        <w:rPr>
+          <w:sz w:val="20"/>
           <w:lang w:val="en-GB"/>
         </w:rPr>
       </w:pPr>
@@ -14125,7 +14222,7 @@
 </file>
 
 <file path=customXml/itemProps1.xml><?xml version="1.0" encoding="utf-8"?>
-<ds:datastoreItem xmlns:ds="http://schemas.openxmlformats.org/officeDocument/2006/customXml" ds:itemID="{B55DB9BD-3486-4F86-8D7C-F08F26501DCC}">
+<ds:datastoreItem xmlns:ds="http://schemas.openxmlformats.org/officeDocument/2006/customXml" ds:itemID="{242F2FB0-7843-49CD-B981-BBBCC5E55993}">
   <ds:schemaRefs>
     <ds:schemaRef ds:uri="http://schemas.openxmlformats.org/officeDocument/2006/bibliography"/>
   </ds:schemaRefs>

</xml_diff>